<commit_message>
Revert "Merge branch 'master' of https://github.com/CarMeet-Project/master"
This reverts commit a68e6266a782cba58fdf1d725b7393e50ece0636, reversing
changes made to 368b5281d432f9ebd4b58a8c79e83de3d381900a.
</commit_message>
<xml_diff>
--- a/Documentatie/NV voor Events.docx
+++ b/Documentatie/NV voor Events.docx
@@ -67,22 +67,6 @@
       </w:pPr>
       <w:r>
         <w:t>Boekingsdatum</w:t>
-      </w:r>
-    </w:p>
-    <w:p>
-      <w:pPr>
-        <w:pStyle w:val="Geenafstand"/>
-      </w:pPr>
-      <w:r>
-        <w:t>Boekingsadres</w:t>
-      </w:r>
-    </w:p>
-    <w:p>
-      <w:pPr>
-        <w:pStyle w:val="Geenafstand"/>
-      </w:pPr>
-      <w:r>
-        <w:t>Boekingsplaats</w:t>
       </w:r>
     </w:p>
     <w:p>

</xml_diff>